<commit_message>
update task net w/ who did what
</commit_message>
<xml_diff>
--- a/ProjectResources/sprint2TaskNetwork.docx
+++ b/ProjectResources/sprint2TaskNetwork.docx
@@ -27,8 +27,6 @@
     <w:p/>
     <w:p/>
     <w:p>
-      <w:bookmarkStart w:id="0" w:name="_GoBack"/>
-      <w:bookmarkEnd w:id="0"/>
       <w:r>
         <w:rPr>
           <w:noProof/>
@@ -36,59 +34,197 @@
         <mc:AlternateContent>
           <mc:Choice Requires="wps">
             <w:drawing>
-              <wp:anchor distT="0" distB="0" distL="114300" distR="114300" simplePos="0" relativeHeight="251686912" behindDoc="0" locked="0" layoutInCell="1" allowOverlap="1" wp14:anchorId="6C0A1DE2" wp14:editId="5B2958B1">
+              <wp:anchor distT="0" distB="0" distL="114300" distR="114300" simplePos="0" relativeHeight="251686912" behindDoc="0" locked="0" layoutInCell="1" allowOverlap="1" wp14:anchorId="4EAE169A" wp14:editId="07A5F66E">
                 <wp:simplePos x="0" y="0"/>
-                <wp:positionH relativeFrom="column">
-                  <wp:posOffset>11855302</wp:posOffset>
+                <wp:positionH relativeFrom="margin">
+                  <wp:align>left</wp:align>
                 </wp:positionH>
                 <wp:positionV relativeFrom="paragraph">
-                  <wp:posOffset>2121830</wp:posOffset>
+                  <wp:posOffset>4523969</wp:posOffset>
                 </wp:positionV>
-                <wp:extent cx="765545" cy="138223"/>
-                <wp:effectExtent l="0" t="0" r="73025" b="71755"/>
+                <wp:extent cx="1809946" cy="669290"/>
+                <wp:effectExtent l="0" t="0" r="19050" b="16510"/>
                 <wp:wrapNone/>
-                <wp:docPr id="23" name="Straight Arrow Connector 23"/>
+                <wp:docPr id="1" name="Rectangle: Rounded Corners 1"/>
                 <wp:cNvGraphicFramePr/>
                 <a:graphic xmlns:a="http://schemas.openxmlformats.org/drawingml/2006/main">
                   <a:graphicData uri="http://schemas.microsoft.com/office/word/2010/wordprocessingShape">
                     <wps:wsp>
-                      <wps:cNvCnPr/>
+                      <wps:cNvSpPr/>
                       <wps:spPr>
                         <a:xfrm>
                           <a:off x="0" y="0"/>
-                          <a:ext cx="765545" cy="138223"/>
+                          <a:ext cx="1809946" cy="669290"/>
                         </a:xfrm>
-                        <a:prstGeom prst="straightConnector1">
+                        <a:prstGeom prst="roundRect">
                           <a:avLst/>
                         </a:prstGeom>
-                        <a:ln>
-                          <a:solidFill>
-                            <a:schemeClr val="tx1"/>
-                          </a:solidFill>
-                          <a:tailEnd type="triangle"/>
-                        </a:ln>
                       </wps:spPr>
                       <wps:style>
-                        <a:lnRef idx="1">
-                          <a:schemeClr val="accent1"/>
+                        <a:lnRef idx="2">
+                          <a:schemeClr val="accent1">
+                            <a:shade val="50000"/>
+                          </a:schemeClr>
                         </a:lnRef>
-                        <a:fillRef idx="0">
+                        <a:fillRef idx="1">
                           <a:schemeClr val="accent1"/>
                         </a:fillRef>
                         <a:effectRef idx="0">
                           <a:schemeClr val="accent1"/>
                         </a:effectRef>
                         <a:fontRef idx="minor">
-                          <a:schemeClr val="tx1"/>
+                          <a:schemeClr val="lt1"/>
                         </a:fontRef>
                       </wps:style>
-                      <wps:bodyPr/>
+                      <wps:txbx>
+                        <w:txbxContent>
+                          <w:p>
+                            <w:pPr>
+                              <w:jc w:val="center"/>
+                            </w:pPr>
+                            <w:r>
+                              <w:t>Grandma Space Changes</w:t>
+                            </w:r>
+                          </w:p>
+                          <w:p>
+                            <w:pPr>
+                              <w:jc w:val="center"/>
+                            </w:pPr>
+                            <w:r>
+                              <w:t>Jake</w:t>
+                            </w:r>
+                          </w:p>
+                        </w:txbxContent>
+                      </wps:txbx>
+                      <wps:bodyPr rot="0" spcFirstLastPara="0" vertOverflow="overflow" horzOverflow="overflow" vert="horz" wrap="square" lIns="91440" tIns="45720" rIns="91440" bIns="45720" numCol="1" spcCol="0" rtlCol="0" fromWordArt="0" anchor="ctr" anchorCtr="0" forceAA="0" compatLnSpc="1">
+                        <a:prstTxWarp prst="textNoShape">
+                          <a:avLst/>
+                        </a:prstTxWarp>
+                        <a:noAutofit/>
+                      </wps:bodyPr>
                     </wps:wsp>
                   </a:graphicData>
                 </a:graphic>
                 <wp14:sizeRelH relativeFrom="margin">
                   <wp14:pctWidth>0</wp14:pctWidth>
                 </wp14:sizeRelH>
+              </wp:anchor>
+            </w:drawing>
+          </mc:Choice>
+          <mc:Fallback>
+            <w:pict>
+              <v:roundrect w14:anchorId="4EAE169A" id="Rectangle: Rounded Corners 1" o:spid="_x0000_s1026" style="position:absolute;margin-left:0;margin-top:356.2pt;width:142.5pt;height:52.7pt;z-index:251686912;visibility:visible;mso-wrap-style:square;mso-width-percent:0;mso-wrap-distance-left:9pt;mso-wrap-distance-top:0;mso-wrap-distance-right:9pt;mso-wrap-distance-bottom:0;mso-position-horizontal:left;mso-position-horizontal-relative:margin;mso-position-vertical:absolute;mso-position-vertical-relative:text;mso-width-percent:0;mso-width-relative:margin;v-text-anchor:middle" arcsize="10923f" o:gfxdata="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" fillcolor="#4472c4 [3204]" strokecolor="#1f3763 [1604]" strokeweight="1pt">
+                <v:stroke joinstyle="miter"/>
+                <v:textbox>
+                  <w:txbxContent>
+                    <w:p>
+                      <w:pPr>
+                        <w:jc w:val="center"/>
+                      </w:pPr>
+                      <w:r>
+                        <w:t>Grandma Space Changes</w:t>
+                      </w:r>
+                    </w:p>
+                    <w:p>
+                      <w:pPr>
+                        <w:jc w:val="center"/>
+                      </w:pPr>
+                      <w:r>
+                        <w:t>Jake</w:t>
+                      </w:r>
+                    </w:p>
+                  </w:txbxContent>
+                </v:textbox>
+                <w10:wrap anchorx="margin"/>
+              </v:roundrect>
+            </w:pict>
+          </mc:Fallback>
+        </mc:AlternateContent>
+      </w:r>
+      <w:r>
+        <w:rPr>
+          <w:noProof/>
+        </w:rPr>
+        <mc:AlternateContent>
+          <mc:Choice Requires="wps">
+            <w:drawing>
+              <wp:anchor distT="0" distB="0" distL="114300" distR="114300" simplePos="0" relativeHeight="251665408" behindDoc="0" locked="0" layoutInCell="1" allowOverlap="1">
+                <wp:simplePos x="0" y="0"/>
+                <wp:positionH relativeFrom="column">
+                  <wp:posOffset>3073138</wp:posOffset>
+                </wp:positionH>
+                <wp:positionV relativeFrom="paragraph">
+                  <wp:posOffset>1242616</wp:posOffset>
+                </wp:positionV>
+                <wp:extent cx="2466340" cy="791852"/>
+                <wp:effectExtent l="0" t="0" r="10160" b="27305"/>
+                <wp:wrapNone/>
+                <wp:docPr id="9" name="Rectangle: Rounded Corners 9"/>
+                <wp:cNvGraphicFramePr/>
+                <a:graphic xmlns:a="http://schemas.openxmlformats.org/drawingml/2006/main">
+                  <a:graphicData uri="http://schemas.microsoft.com/office/word/2010/wordprocessingShape">
+                    <wps:wsp>
+                      <wps:cNvSpPr/>
+                      <wps:spPr>
+                        <a:xfrm>
+                          <a:off x="0" y="0"/>
+                          <a:ext cx="2466340" cy="791852"/>
+                        </a:xfrm>
+                        <a:prstGeom prst="roundRect">
+                          <a:avLst/>
+                        </a:prstGeom>
+                        <a:solidFill>
+                          <a:schemeClr val="accent2"/>
+                        </a:solidFill>
+                      </wps:spPr>
+                      <wps:style>
+                        <a:lnRef idx="2">
+                          <a:schemeClr val="accent1">
+                            <a:shade val="50000"/>
+                          </a:schemeClr>
+                        </a:lnRef>
+                        <a:fillRef idx="1">
+                          <a:schemeClr val="accent1"/>
+                        </a:fillRef>
+                        <a:effectRef idx="0">
+                          <a:schemeClr val="accent1"/>
+                        </a:effectRef>
+                        <a:fontRef idx="minor">
+                          <a:schemeClr val="lt1"/>
+                        </a:fontRef>
+                      </wps:style>
+                      <wps:txbx>
+                        <w:txbxContent>
+                          <w:p>
+                            <w:pPr>
+                              <w:jc w:val="center"/>
+                            </w:pPr>
+                            <w:r>
+                              <w:t>S</w:t>
+                            </w:r>
+                            <w:r>
+                              <w:t>tarting</w:t>
+                            </w:r>
+                          </w:p>
+                          <w:p>
+                            <w:pPr>
+                              <w:jc w:val="center"/>
+                            </w:pPr>
+                            <w:r>
+                              <w:t>Jake</w:t>
+                            </w:r>
+                          </w:p>
+                        </w:txbxContent>
+                      </wps:txbx>
+                      <wps:bodyPr rot="0" spcFirstLastPara="0" vertOverflow="overflow" horzOverflow="overflow" vert="horz" wrap="square" lIns="91440" tIns="45720" rIns="91440" bIns="45720" numCol="1" spcCol="0" rtlCol="0" fromWordArt="0" anchor="ctr" anchorCtr="0" forceAA="0" compatLnSpc="1">
+                        <a:prstTxWarp prst="textNoShape">
+                          <a:avLst/>
+                        </a:prstTxWarp>
+                        <a:noAutofit/>
+                      </wps:bodyPr>
+                    </wps:wsp>
+                  </a:graphicData>
+                </a:graphic>
                 <wp14:sizeRelV relativeFrom="margin">
                   <wp14:pctHeight>0</wp14:pctHeight>
                 </wp14:sizeRelV>
@@ -97,13 +233,145 @@
           </mc:Choice>
           <mc:Fallback>
             <w:pict>
-              <v:shapetype w14:anchorId="5C0A84A0" id="_x0000_t32" coordsize="21600,21600" o:spt="32" o:oned="t" path="m,l21600,21600e" filled="f">
-                <v:path arrowok="t" fillok="f" o:connecttype="none"/>
-                <o:lock v:ext="edit" shapetype="t"/>
-              </v:shapetype>
-              <v:shape id="Straight Arrow Connector 23" o:spid="_x0000_s1026" type="#_x0000_t32" style="position:absolute;margin-left:933.5pt;margin-top:167.05pt;width:60.3pt;height:10.9pt;z-index:251686912;visibility:visible;mso-wrap-style:square;mso-width-percent:0;mso-height-percent:0;mso-wrap-distance-left:9pt;mso-wrap-distance-top:0;mso-wrap-distance-right:9pt;mso-wrap-distance-bottom:0;mso-position-horizontal:absolute;mso-position-horizontal-relative:text;mso-position-vertical:absolute;mso-position-vertical-relative:text;mso-width-percent:0;mso-height-percent:0;mso-width-relative:margin;mso-height-relative:margin" o:gfxdata="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" strokecolor="black [3213]" strokeweight=".5pt">
-                <v:stroke endarrow="block" joinstyle="miter"/>
-              </v:shape>
+              <v:roundrect id="Rectangle: Rounded Corners 9" o:spid="_x0000_s1027" style="position:absolute;margin-left:242pt;margin-top:97.85pt;width:194.2pt;height:62.35pt;z-index:251665408;visibility:visible;mso-wrap-style:square;mso-height-percent:0;mso-wrap-distance-left:9pt;mso-wrap-distance-top:0;mso-wrap-distance-right:9pt;mso-wrap-distance-bottom:0;mso-position-horizontal:absolute;mso-position-horizontal-relative:text;mso-position-vertical:absolute;mso-position-vertical-relative:text;mso-height-percent:0;mso-height-relative:margin;v-text-anchor:middle" arcsize="10923f" o:gfxdata="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" fillcolor="#ed7d31 [3205]" strokecolor="#1f3763 [1604]" strokeweight="1pt">
+                <v:stroke joinstyle="miter"/>
+                <v:textbox>
+                  <w:txbxContent>
+                    <w:p>
+                      <w:pPr>
+                        <w:jc w:val="center"/>
+                      </w:pPr>
+                      <w:r>
+                        <w:t>S</w:t>
+                      </w:r>
+                      <w:r>
+                        <w:t>tarting</w:t>
+                      </w:r>
+                    </w:p>
+                    <w:p>
+                      <w:pPr>
+                        <w:jc w:val="center"/>
+                      </w:pPr>
+                      <w:r>
+                        <w:t>Jake</w:t>
+                      </w:r>
+                    </w:p>
+                  </w:txbxContent>
+                </v:textbox>
+              </v:roundrect>
+            </w:pict>
+          </mc:Fallback>
+        </mc:AlternateContent>
+      </w:r>
+      <w:r>
+        <w:rPr>
+          <w:noProof/>
+        </w:rPr>
+        <mc:AlternateContent>
+          <mc:Choice Requires="wps">
+            <w:drawing>
+              <wp:anchor distT="0" distB="0" distL="114300" distR="114300" simplePos="0" relativeHeight="251659264" behindDoc="0" locked="0" layoutInCell="1" allowOverlap="1">
+                <wp:simplePos x="0" y="0"/>
+                <wp:positionH relativeFrom="column">
+                  <wp:posOffset>56561</wp:posOffset>
+                </wp:positionH>
+                <wp:positionV relativeFrom="paragraph">
+                  <wp:posOffset>299936</wp:posOffset>
+                </wp:positionV>
+                <wp:extent cx="1324950" cy="669290"/>
+                <wp:effectExtent l="0" t="0" r="27940" b="16510"/>
+                <wp:wrapNone/>
+                <wp:docPr id="2" name="Rectangle: Rounded Corners 2"/>
+                <wp:cNvGraphicFramePr/>
+                <a:graphic xmlns:a="http://schemas.openxmlformats.org/drawingml/2006/main">
+                  <a:graphicData uri="http://schemas.microsoft.com/office/word/2010/wordprocessingShape">
+                    <wps:wsp>
+                      <wps:cNvSpPr/>
+                      <wps:spPr>
+                        <a:xfrm>
+                          <a:off x="0" y="0"/>
+                          <a:ext cx="1324950" cy="669290"/>
+                        </a:xfrm>
+                        <a:prstGeom prst="roundRect">
+                          <a:avLst/>
+                        </a:prstGeom>
+                      </wps:spPr>
+                      <wps:style>
+                        <a:lnRef idx="2">
+                          <a:schemeClr val="accent1">
+                            <a:shade val="50000"/>
+                          </a:schemeClr>
+                        </a:lnRef>
+                        <a:fillRef idx="1">
+                          <a:schemeClr val="accent1"/>
+                        </a:fillRef>
+                        <a:effectRef idx="0">
+                          <a:schemeClr val="accent1"/>
+                        </a:effectRef>
+                        <a:fontRef idx="minor">
+                          <a:schemeClr val="lt1"/>
+                        </a:fontRef>
+                      </wps:style>
+                      <wps:txbx>
+                        <w:txbxContent>
+                          <w:p>
+                            <w:pPr>
+                              <w:jc w:val="center"/>
+                            </w:pPr>
+                            <w:r>
+                              <w:t>Middle square</w:t>
+                            </w:r>
+                          </w:p>
+                          <w:p>
+                            <w:pPr>
+                              <w:jc w:val="center"/>
+                            </w:pPr>
+                            <w:r>
+                              <w:t>Jake</w:t>
+                            </w:r>
+                          </w:p>
+                        </w:txbxContent>
+                      </wps:txbx>
+                      <wps:bodyPr rot="0" spcFirstLastPara="0" vertOverflow="overflow" horzOverflow="overflow" vert="horz" wrap="square" lIns="91440" tIns="45720" rIns="91440" bIns="45720" numCol="1" spcCol="0" rtlCol="0" fromWordArt="0" anchor="ctr" anchorCtr="0" forceAA="0" compatLnSpc="1">
+                        <a:prstTxWarp prst="textNoShape">
+                          <a:avLst/>
+                        </a:prstTxWarp>
+                        <a:noAutofit/>
+                      </wps:bodyPr>
+                    </wps:wsp>
+                  </a:graphicData>
+                </a:graphic>
+                <wp14:sizeRelH relativeFrom="margin">
+                  <wp14:pctWidth>0</wp14:pctWidth>
+                </wp14:sizeRelH>
+              </wp:anchor>
+            </w:drawing>
+          </mc:Choice>
+          <mc:Fallback>
+            <w:pict>
+              <v:roundrect id="Rectangle: Rounded Corners 2" o:spid="_x0000_s1028" style="position:absolute;margin-left:4.45pt;margin-top:23.6pt;width:104.35pt;height:52.7pt;z-index:251659264;visibility:visible;mso-wrap-style:square;mso-width-percent:0;mso-wrap-distance-left:9pt;mso-wrap-distance-top:0;mso-wrap-distance-right:9pt;mso-wrap-distance-bottom:0;mso-position-horizontal:absolute;mso-position-horizontal-relative:text;mso-position-vertical:absolute;mso-position-vertical-relative:text;mso-width-percent:0;mso-width-relative:margin;v-text-anchor:middle" arcsize="10923f" o:gfxdata="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" fillcolor="#4472c4 [3204]" strokecolor="#1f3763 [1604]" strokeweight="1pt">
+                <v:stroke joinstyle="miter"/>
+                <v:textbox>
+                  <w:txbxContent>
+                    <w:p>
+                      <w:pPr>
+                        <w:jc w:val="center"/>
+                      </w:pPr>
+                      <w:r>
+                        <w:t>Middle square</w:t>
+                      </w:r>
+                    </w:p>
+                    <w:p>
+                      <w:pPr>
+                        <w:jc w:val="center"/>
+                      </w:pPr>
+                      <w:r>
+                        <w:t>Jake</w:t>
+                      </w:r>
+                    </w:p>
+                  </w:txbxContent>
+                </v:textbox>
+              </v:roundrect>
             </w:pict>
           </mc:Fallback>
         </mc:AlternateContent>
@@ -176,7 +444,11 @@
           </mc:Choice>
           <mc:Fallback>
             <w:pict>
-              <v:shape w14:anchorId="5D317BA9" id="Straight Arrow Connector 22" o:spid="_x0000_s1026" type="#_x0000_t32" style="position:absolute;margin-left:929.3pt;margin-top:112.65pt;width:56.1pt;height:38.5pt;flip:y;z-index:251684864;visibility:visible;mso-wrap-style:square;mso-width-percent:0;mso-height-percent:0;mso-wrap-distance-left:9pt;mso-wrap-distance-top:0;mso-wrap-distance-right:9pt;mso-wrap-distance-bottom:0;mso-position-horizontal:absolute;mso-position-horizontal-relative:text;mso-position-vertical:absolute;mso-position-vertical-relative:text;mso-width-percent:0;mso-height-percent:0;mso-width-relative:margin;mso-height-relative:margin" o:gfxdata="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" strokecolor="black [3213]" strokeweight=".5pt">
+              <v:shapetype w14:anchorId="33E4A2E1" id="_x0000_t32" coordsize="21600,21600" o:spt="32" o:oned="t" path="m,l21600,21600e" filled="f">
+                <v:path arrowok="t" fillok="f" o:connecttype="none"/>
+                <o:lock v:ext="edit" shapetype="t"/>
+              </v:shapetype>
+              <v:shape id="Straight Arrow Connector 22" o:spid="_x0000_s1026" type="#_x0000_t32" style="position:absolute;margin-left:929.3pt;margin-top:112.65pt;width:56.1pt;height:38.5pt;flip:y;z-index:251684864;visibility:visible;mso-wrap-style:square;mso-width-percent:0;mso-height-percent:0;mso-wrap-distance-left:9pt;mso-wrap-distance-top:0;mso-wrap-distance-right:9pt;mso-wrap-distance-bottom:0;mso-position-horizontal:absolute;mso-position-horizontal-relative:text;mso-position-vertical:absolute;mso-position-vertical-relative:text;mso-width-percent:0;mso-height-percent:0;mso-width-relative:margin;mso-height-relative:margin" o:gfxdata="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" strokecolor="black [3213]" strokeweight=".5pt">
                 <v:stroke endarrow="block" joinstyle="miter"/>
               </v:shape>
             </w:pict>
@@ -686,6 +958,14 @@
                               <w:t>Go to middle cards</w:t>
                             </w:r>
                           </w:p>
+                          <w:p>
+                            <w:pPr>
+                              <w:jc w:val="center"/>
+                            </w:pPr>
+                            <w:r>
+                              <w:t>Ben</w:t>
+                            </w:r>
+                          </w:p>
                         </w:txbxContent>
                       </wps:txbx>
                       <wps:bodyPr rot="0" spcFirstLastPara="0" vertOverflow="overflow" horzOverflow="overflow" vert="horz" wrap="square" lIns="91440" tIns="45720" rIns="91440" bIns="45720" numCol="1" spcCol="0" rtlCol="0" fromWordArt="0" anchor="ctr" anchorCtr="0" forceAA="0" compatLnSpc="1">
@@ -702,7 +982,7 @@
           </mc:Choice>
           <mc:Fallback>
             <w:pict>
-              <v:roundrect id="Rectangle: Rounded Corners 7" o:spid="_x0000_s1026" style="position:absolute;margin-left:0;margin-top:286.75pt;width:105.45pt;height:53.6pt;z-index:251663360;visibility:visible;mso-wrap-style:square;mso-wrap-distance-left:9pt;mso-wrap-distance-top:0;mso-wrap-distance-right:9pt;mso-wrap-distance-bottom:0;mso-position-horizontal:left;mso-position-horizontal-relative:margin;mso-position-vertical:absolute;mso-position-vertical-relative:text;v-text-anchor:middle" arcsize="10923f" o:gfxdata="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" fillcolor="#4472c4 [3204]" strokecolor="#1f3763 [1604]" strokeweight="1pt">
+              <v:roundrect id="Rectangle: Rounded Corners 7" o:spid="_x0000_s1029" style="position:absolute;margin-left:0;margin-top:286.75pt;width:105.45pt;height:53.6pt;z-index:251663360;visibility:visible;mso-wrap-style:square;mso-wrap-distance-left:9pt;mso-wrap-distance-top:0;mso-wrap-distance-right:9pt;mso-wrap-distance-bottom:0;mso-position-horizontal:left;mso-position-horizontal-relative:margin;mso-position-vertical:absolute;mso-position-vertical-relative:text;v-text-anchor:middle" arcsize="10923f" o:gfxdata="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" fillcolor="#4472c4 [3204]" strokecolor="#1f3763 [1604]" strokeweight="1pt">
                 <v:stroke joinstyle="miter"/>
                 <v:textbox>
                   <w:txbxContent>
@@ -712,6 +992,14 @@
                       </w:pPr>
                       <w:r>
                         <w:t>Go to middle cards</w:t>
+                      </w:r>
+                    </w:p>
+                    <w:p>
+                      <w:pPr>
+                        <w:jc w:val="center"/>
+                      </w:pPr>
+                      <w:r>
+                        <w:t>Ben</w:t>
                       </w:r>
                     </w:p>
                   </w:txbxContent>
@@ -781,6 +1069,14 @@
                               <w:t>Skip turn cards</w:t>
                             </w:r>
                           </w:p>
+                          <w:p>
+                            <w:pPr>
+                              <w:jc w:val="center"/>
+                            </w:pPr>
+                            <w:r>
+                              <w:t>Ben</w:t>
+                            </w:r>
+                          </w:p>
                         </w:txbxContent>
                       </wps:txbx>
                       <wps:bodyPr rot="0" spcFirstLastPara="0" vertOverflow="overflow" horzOverflow="overflow" vert="horz" wrap="square" lIns="91440" tIns="45720" rIns="91440" bIns="45720" numCol="1" spcCol="0" rtlCol="0" fromWordArt="0" anchor="ctr" anchorCtr="0" forceAA="0" compatLnSpc="1">
@@ -800,7 +1096,7 @@
           </mc:Choice>
           <mc:Fallback>
             <w:pict>
-              <v:roundrect id="Rectangle: Rounded Corners 6" o:spid="_x0000_s1027" style="position:absolute;margin-left:0;margin-top:217.2pt;width:109.65pt;height:50.25pt;z-index:251662336;visibility:visible;mso-wrap-style:square;mso-height-percent:0;mso-wrap-distance-left:9pt;mso-wrap-distance-top:0;mso-wrap-distance-right:9pt;mso-wrap-distance-bottom:0;mso-position-horizontal:left;mso-position-horizontal-relative:margin;mso-position-vertical:absolute;mso-position-vertical-relative:text;mso-height-percent:0;mso-height-relative:margin;v-text-anchor:middle" arcsize="10923f" o:gfxdata="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" fillcolor="#4472c4 [3204]" strokecolor="#1f3763 [1604]" strokeweight="1pt">
+              <v:roundrect id="Rectangle: Rounded Corners 6" o:spid="_x0000_s1030" style="position:absolute;margin-left:0;margin-top:217.2pt;width:109.65pt;height:50.25pt;z-index:251662336;visibility:visible;mso-wrap-style:square;mso-height-percent:0;mso-wrap-distance-left:9pt;mso-wrap-distance-top:0;mso-wrap-distance-right:9pt;mso-wrap-distance-bottom:0;mso-position-horizontal:left;mso-position-horizontal-relative:margin;mso-position-vertical:absolute;mso-position-vertical-relative:text;mso-height-percent:0;mso-height-relative:margin;v-text-anchor:middle" arcsize="10923f" o:gfxdata="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" fillcolor="#4472c4 [3204]" strokecolor="#1f3763 [1604]" strokeweight="1pt">
                 <v:stroke joinstyle="miter"/>
                 <v:textbox>
                   <w:txbxContent>
@@ -810,6 +1106,14 @@
                       </w:pPr>
                       <w:r>
                         <w:t>Skip turn cards</w:t>
+                      </w:r>
+                    </w:p>
+                    <w:p>
+                      <w:pPr>
+                        <w:jc w:val="center"/>
+                      </w:pPr>
+                      <w:r>
+                        <w:t>Ben</w:t>
                       </w:r>
                     </w:p>
                   </w:txbxContent>
@@ -879,6 +1183,14 @@
                               <w:t>Avatar movement</w:t>
                             </w:r>
                           </w:p>
+                          <w:p>
+                            <w:pPr>
+                              <w:jc w:val="center"/>
+                            </w:pPr>
+                            <w:r>
+                              <w:t>Jake</w:t>
+                            </w:r>
+                          </w:p>
                         </w:txbxContent>
                       </wps:txbx>
                       <wps:bodyPr rot="0" spcFirstLastPara="0" vertOverflow="overflow" horzOverflow="overflow" vert="horz" wrap="square" lIns="91440" tIns="45720" rIns="91440" bIns="45720" numCol="1" spcCol="0" rtlCol="0" fromWordArt="0" anchor="ctr" anchorCtr="0" forceAA="0" compatLnSpc="1">
@@ -898,7 +1210,7 @@
           </mc:Choice>
           <mc:Fallback>
             <w:pict>
-              <v:roundrect id="Rectangle: Rounded Corners 5" o:spid="_x0000_s1028" style="position:absolute;margin-left:0;margin-top:148.6pt;width:104.65pt;height:54.4pt;z-index:251661312;visibility:visible;mso-wrap-style:square;mso-height-percent:0;mso-wrap-distance-left:9pt;mso-wrap-distance-top:0;mso-wrap-distance-right:9pt;mso-wrap-distance-bottom:0;mso-position-horizontal:left;mso-position-horizontal-relative:margin;mso-position-vertical:absolute;mso-position-vertical-relative:text;mso-height-percent:0;mso-height-relative:margin;v-text-anchor:middle" arcsize="10923f" o:gfxdata="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" fillcolor="#4472c4 [3204]" strokecolor="#1f3763 [1604]" strokeweight="1pt">
+              <v:roundrect id="Rectangle: Rounded Corners 5" o:spid="_x0000_s1031" style="position:absolute;margin-left:0;margin-top:148.6pt;width:104.65pt;height:54.4pt;z-index:251661312;visibility:visible;mso-wrap-style:square;mso-height-percent:0;mso-wrap-distance-left:9pt;mso-wrap-distance-top:0;mso-wrap-distance-right:9pt;mso-wrap-distance-bottom:0;mso-position-horizontal:left;mso-position-horizontal-relative:margin;mso-position-vertical:absolute;mso-position-vertical-relative:text;mso-height-percent:0;mso-height-relative:margin;v-text-anchor:middle" arcsize="10923f" o:gfxdata="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" fillcolor="#4472c4 [3204]" strokecolor="#1f3763 [1604]" strokeweight="1pt">
                 <v:stroke joinstyle="miter"/>
                 <v:textbox>
                   <w:txbxContent>
@@ -910,109 +1222,17 @@
                         <w:t>Avatar movement</w:t>
                       </w:r>
                     </w:p>
-                  </w:txbxContent>
-                </v:textbox>
-                <w10:wrap anchorx="margin"/>
-              </v:roundrect>
-            </w:pict>
-          </mc:Fallback>
-        </mc:AlternateContent>
-      </w:r>
-      <w:r>
-        <w:rPr>
-          <w:noProof/>
-        </w:rPr>
-        <mc:AlternateContent>
-          <mc:Choice Requires="wps">
-            <w:drawing>
-              <wp:anchor distT="0" distB="0" distL="114300" distR="114300" simplePos="0" relativeHeight="251669504" behindDoc="0" locked="0" layoutInCell="1" allowOverlap="1">
-                <wp:simplePos x="0" y="0"/>
-                <wp:positionH relativeFrom="column">
-                  <wp:posOffset>12663377</wp:posOffset>
-                </wp:positionH>
-                <wp:positionV relativeFrom="paragraph">
-                  <wp:posOffset>1919812</wp:posOffset>
-                </wp:positionV>
-                <wp:extent cx="2573079" cy="616688"/>
-                <wp:effectExtent l="0" t="0" r="17780" b="12065"/>
-                <wp:wrapNone/>
-                <wp:docPr id="13" name="Rectangle: Rounded Corners 13"/>
-                <wp:cNvGraphicFramePr/>
-                <a:graphic xmlns:a="http://schemas.openxmlformats.org/drawingml/2006/main">
-                  <a:graphicData uri="http://schemas.microsoft.com/office/word/2010/wordprocessingShape">
-                    <wps:wsp>
-                      <wps:cNvSpPr/>
-                      <wps:spPr>
-                        <a:xfrm>
-                          <a:off x="0" y="0"/>
-                          <a:ext cx="2573079" cy="616688"/>
-                        </a:xfrm>
-                        <a:prstGeom prst="roundRect">
-                          <a:avLst/>
-                        </a:prstGeom>
-                        <a:solidFill>
-                          <a:srgbClr val="FF0000"/>
-                        </a:solidFill>
-                      </wps:spPr>
-                      <wps:style>
-                        <a:lnRef idx="2">
-                          <a:schemeClr val="accent1">
-                            <a:shade val="50000"/>
-                          </a:schemeClr>
-                        </a:lnRef>
-                        <a:fillRef idx="1">
-                          <a:schemeClr val="accent1"/>
-                        </a:fillRef>
-                        <a:effectRef idx="0">
-                          <a:schemeClr val="accent1"/>
-                        </a:effectRef>
-                        <a:fontRef idx="minor">
-                          <a:schemeClr val="lt1"/>
-                        </a:fontRef>
-                      </wps:style>
-                      <wps:txbx>
-                        <w:txbxContent>
-                          <w:p>
-                            <w:pPr>
-                              <w:jc w:val="center"/>
-                            </w:pPr>
-                            <w:r>
-                              <w:t>outcome</w:t>
-                            </w:r>
-                          </w:p>
-                        </w:txbxContent>
-                      </wps:txbx>
-                      <wps:bodyPr rot="0" spcFirstLastPara="0" vertOverflow="overflow" horzOverflow="overflow" vert="horz" wrap="square" lIns="91440" tIns="45720" rIns="91440" bIns="45720" numCol="1" spcCol="0" rtlCol="0" fromWordArt="0" anchor="ctr" anchorCtr="0" forceAA="0" compatLnSpc="1">
-                        <a:prstTxWarp prst="textNoShape">
-                          <a:avLst/>
-                        </a:prstTxWarp>
-                        <a:noAutofit/>
-                      </wps:bodyPr>
-                    </wps:wsp>
-                  </a:graphicData>
-                </a:graphic>
-                <wp14:sizeRelV relativeFrom="margin">
-                  <wp14:pctHeight>0</wp14:pctHeight>
-                </wp14:sizeRelV>
-              </wp:anchor>
-            </w:drawing>
-          </mc:Choice>
-          <mc:Fallback>
-            <w:pict>
-              <v:roundrect id="Rectangle: Rounded Corners 13" o:spid="_x0000_s1029" style="position:absolute;margin-left:997.1pt;margin-top:151.15pt;width:202.6pt;height:48.55pt;z-index:251669504;visibility:visible;mso-wrap-style:square;mso-height-percent:0;mso-wrap-distance-left:9pt;mso-wrap-distance-top:0;mso-wrap-distance-right:9pt;mso-wrap-distance-bottom:0;mso-position-horizontal:absolute;mso-position-horizontal-relative:text;mso-position-vertical:absolute;mso-position-vertical-relative:text;mso-height-percent:0;mso-height-relative:margin;v-text-anchor:middle" arcsize="10923f" o:gfxdata="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" fillcolor="red" strokecolor="#1f3763 [1604]" strokeweight="1pt">
-                <v:stroke joinstyle="miter"/>
-                <v:textbox>
-                  <w:txbxContent>
                     <w:p>
                       <w:pPr>
                         <w:jc w:val="center"/>
                       </w:pPr>
                       <w:r>
-                        <w:t>outcome</w:t>
+                        <w:t>Jake</w:t>
                       </w:r>
                     </w:p>
                   </w:txbxContent>
                 </v:textbox>
+                <w10:wrap anchorx="margin"/>
               </v:roundrect>
             </w:pict>
           </mc:Fallback>
@@ -1082,6 +1302,14 @@
                             </w:r>
                             <w:proofErr w:type="spellEnd"/>
                           </w:p>
+                          <w:p>
+                            <w:pPr>
+                              <w:jc w:val="center"/>
+                            </w:pPr>
+                            <w:r>
+                              <w:t>Josh</w:t>
+                            </w:r>
+                          </w:p>
                         </w:txbxContent>
                       </wps:txbx>
                       <wps:bodyPr rot="0" spcFirstLastPara="0" vertOverflow="overflow" horzOverflow="overflow" vert="horz" wrap="square" lIns="91440" tIns="45720" rIns="91440" bIns="45720" numCol="1" spcCol="0" rtlCol="0" fromWordArt="0" anchor="ctr" anchorCtr="0" forceAA="0" compatLnSpc="1">
@@ -1098,7 +1326,7 @@
           </mc:Choice>
           <mc:Fallback>
             <w:pict>
-              <v:roundrect id="Rectangle: Rounded Corners 12" o:spid="_x0000_s1030" style="position:absolute;margin-left:991.2pt;margin-top:86.7pt;width:198.4pt;height:49.4pt;z-index:251668480;visibility:visible;mso-wrap-style:square;mso-wrap-distance-left:9pt;mso-wrap-distance-top:0;mso-wrap-distance-right:9pt;mso-wrap-distance-bottom:0;mso-position-horizontal:absolute;mso-position-horizontal-relative:text;mso-position-vertical:absolute;mso-position-vertical-relative:text;v-text-anchor:middle" arcsize="10923f" o:gfxdata="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" fillcolor="red" strokecolor="#1f3763 [1604]" strokeweight="1pt">
+              <v:roundrect id="Rectangle: Rounded Corners 12" o:spid="_x0000_s1032" style="position:absolute;margin-left:991.2pt;margin-top:86.7pt;width:198.4pt;height:49.4pt;z-index:251668480;visibility:visible;mso-wrap-style:square;mso-wrap-distance-left:9pt;mso-wrap-distance-top:0;mso-wrap-distance-right:9pt;mso-wrap-distance-bottom:0;mso-position-horizontal:absolute;mso-position-horizontal-relative:text;mso-position-vertical:absolute;mso-position-vertical-relative:text;v-text-anchor:middle" arcsize="10923f" o:gfxdata="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" fillcolor="red" strokecolor="#1f3763 [1604]" strokeweight="1pt">
                 <v:stroke joinstyle="miter"/>
                 <v:textbox>
                   <w:txbxContent>
@@ -1111,6 +1339,14 @@
                         <w:t>Post game</w:t>
                       </w:r>
                       <w:proofErr w:type="spellEnd"/>
+                    </w:p>
+                    <w:p>
+                      <w:pPr>
+                        <w:jc w:val="center"/>
+                      </w:pPr>
+                      <w:r>
+                        <w:t>Josh</w:t>
+                      </w:r>
                     </w:p>
                   </w:txbxContent>
                 </v:textbox>
@@ -1178,7 +1414,18 @@
                               <w:jc w:val="center"/>
                             </w:pPr>
                             <w:r>
-                              <w:t>interaction</w:t>
+                              <w:t>I</w:t>
+                            </w:r>
+                            <w:r>
+                              <w:t>nteraction</w:t>
+                            </w:r>
+                          </w:p>
+                          <w:p>
+                            <w:pPr>
+                              <w:jc w:val="center"/>
+                            </w:pPr>
+                            <w:r>
+                              <w:t>Jake</w:t>
                             </w:r>
                           </w:p>
                         </w:txbxContent>
@@ -1197,7 +1444,7 @@
           </mc:Choice>
           <mc:Fallback>
             <w:pict>
-              <v:roundrect id="Rectangle: Rounded Corners 10" o:spid="_x0000_s1031" style="position:absolute;margin-left:478.85pt;margin-top:96.7pt;width:197.6pt;height:49.4pt;z-index:251666432;visibility:visible;mso-wrap-style:square;mso-wrap-distance-left:9pt;mso-wrap-distance-top:0;mso-wrap-distance-right:9pt;mso-wrap-distance-bottom:0;mso-position-horizontal:absolute;mso-position-horizontal-relative:text;mso-position-vertical:absolute;mso-position-vertical-relative:text;v-text-anchor:middle" arcsize="10923f" o:gfxdata="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" fillcolor="#70ad47 [3209]" strokecolor="#1f3763 [1604]" strokeweight="1pt">
+              <v:roundrect id="Rectangle: Rounded Corners 10" o:spid="_x0000_s1033" style="position:absolute;margin-left:478.85pt;margin-top:96.7pt;width:197.6pt;height:49.4pt;z-index:251666432;visibility:visible;mso-wrap-style:square;mso-wrap-distance-left:9pt;mso-wrap-distance-top:0;mso-wrap-distance-right:9pt;mso-wrap-distance-bottom:0;mso-position-horizontal:absolute;mso-position-horizontal-relative:text;mso-position-vertical:absolute;mso-position-vertical-relative:text;v-text-anchor:middle" arcsize="10923f" o:gfxdata="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" fillcolor="#70ad47 [3209]" strokecolor="#1f3763 [1604]" strokeweight="1pt">
                 <v:stroke joinstyle="miter"/>
                 <v:textbox>
                   <w:txbxContent>
@@ -1206,7 +1453,18 @@
                         <w:jc w:val="center"/>
                       </w:pPr>
                       <w:r>
-                        <w:t>interaction</w:t>
+                        <w:t>I</w:t>
+                      </w:r>
+                      <w:r>
+                        <w:t>nteraction</w:t>
+                      </w:r>
+                    </w:p>
+                    <w:p>
+                      <w:pPr>
+                        <w:jc w:val="center"/>
+                      </w:pPr>
+                      <w:r>
+                        <w:t>Jake</w:t>
                       </w:r>
                     </w:p>
                   </w:txbxContent>
@@ -1275,6 +1533,14 @@
                               <w:t>Card types</w:t>
                             </w:r>
                           </w:p>
+                          <w:p>
+                            <w:pPr>
+                              <w:jc w:val="center"/>
+                            </w:pPr>
+                            <w:r>
+                              <w:t>Jake, Ben</w:t>
+                            </w:r>
+                          </w:p>
                         </w:txbxContent>
                       </wps:txbx>
                       <wps:bodyPr rot="0" spcFirstLastPara="0" vertOverflow="overflow" horzOverflow="overflow" vert="horz" wrap="square" lIns="91440" tIns="45720" rIns="91440" bIns="45720" numCol="1" spcCol="0" rtlCol="0" fromWordArt="0" anchor="ctr" anchorCtr="0" forceAA="0" compatLnSpc="1">
@@ -1297,7 +1563,7 @@
           </mc:Choice>
           <mc:Fallback>
             <w:pict>
-              <v:roundrect id="Rectangle: Rounded Corners 14" o:spid="_x0000_s1032" style="position:absolute;margin-left:0;margin-top:83.35pt;width:107.15pt;height:51.05pt;z-index:251670528;visibility:visible;mso-wrap-style:square;mso-width-percent:0;mso-height-percent:0;mso-wrap-distance-left:9pt;mso-wrap-distance-top:0;mso-wrap-distance-right:9pt;mso-wrap-distance-bottom:0;mso-position-horizontal:left;mso-position-horizontal-relative:margin;mso-position-vertical:absolute;mso-position-vertical-relative:text;mso-width-percent:0;mso-height-percent:0;mso-width-relative:margin;mso-height-relative:margin;v-text-anchor:middle" arcsize="10923f" o:gfxdata="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" fillcolor="#4472c4 [3204]" strokecolor="#1f3763 [1604]" strokeweight="1pt">
+              <v:roundrect id="Rectangle: Rounded Corners 14" o:spid="_x0000_s1034" style="position:absolute;margin-left:0;margin-top:83.35pt;width:107.15pt;height:51.05pt;z-index:251670528;visibility:visible;mso-wrap-style:square;mso-width-percent:0;mso-height-percent:0;mso-wrap-distance-left:9pt;mso-wrap-distance-top:0;mso-wrap-distance-right:9pt;mso-wrap-distance-bottom:0;mso-position-horizontal:left;mso-position-horizontal-relative:margin;mso-position-vertical:absolute;mso-position-vertical-relative:text;mso-width-percent:0;mso-height-percent:0;mso-width-relative:margin;mso-height-relative:margin;v-text-anchor:middle" arcsize="10923f" o:gfxdata="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" fillcolor="#4472c4 [3204]" strokecolor="#1f3763 [1604]" strokeweight="1pt">
                 <v:stroke joinstyle="miter"/>
                 <v:textbox>
                   <w:txbxContent>
@@ -1307,6 +1573,14 @@
                       </w:pPr>
                       <w:r>
                         <w:t>Card types</w:t>
+                      </w:r>
+                    </w:p>
+                    <w:p>
+                      <w:pPr>
+                        <w:jc w:val="center"/>
+                      </w:pPr>
+                      <w:r>
+                        <w:t>Jake, Ben</w:t>
                       </w:r>
                     </w:p>
                   </w:txbxContent>
@@ -1376,7 +1650,15 @@
                               <w:jc w:val="center"/>
                             </w:pPr>
                             <w:r>
-                              <w:t>Game ending</w:t>
+                              <w:t>End of Game</w:t>
+                            </w:r>
+                          </w:p>
+                          <w:p>
+                            <w:pPr>
+                              <w:jc w:val="center"/>
+                            </w:pPr>
+                            <w:r>
+                              <w:t>Josh</w:t>
                             </w:r>
                           </w:p>
                         </w:txbxContent>
@@ -1395,7 +1677,7 @@
           </mc:Choice>
           <mc:Fallback>
             <w:pict>
-              <v:roundrect id="Rectangle: Rounded Corners 11" o:spid="_x0000_s1033" style="position:absolute;margin-left:736.7pt;margin-top:131.9pt;width:191.7pt;height:56.95pt;z-index:251667456;visibility:visible;mso-wrap-style:square;mso-wrap-distance-left:9pt;mso-wrap-distance-top:0;mso-wrap-distance-right:9pt;mso-wrap-distance-bottom:0;mso-position-horizontal:absolute;mso-position-horizontal-relative:text;mso-position-vertical:absolute;mso-position-vertical-relative:text;v-text-anchor:middle" arcsize="10923f" o:gfxdata="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" fillcolor="#7030a0" strokecolor="#1f3763 [1604]" strokeweight="1pt">
+              <v:roundrect id="Rectangle: Rounded Corners 11" o:spid="_x0000_s1035" style="position:absolute;margin-left:736.7pt;margin-top:131.9pt;width:191.7pt;height:56.95pt;z-index:251667456;visibility:visible;mso-wrap-style:square;mso-wrap-distance-left:9pt;mso-wrap-distance-top:0;mso-wrap-distance-right:9pt;mso-wrap-distance-bottom:0;mso-position-horizontal:absolute;mso-position-horizontal-relative:text;mso-position-vertical:absolute;mso-position-vertical-relative:text;v-text-anchor:middle" arcsize="10923f" o:gfxdata="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" fillcolor="#7030a0" strokecolor="#1f3763 [1604]" strokeweight="1pt">
                 <v:stroke joinstyle="miter"/>
                 <v:textbox>
                   <w:txbxContent>
@@ -1404,104 +1686,15 @@
                         <w:jc w:val="center"/>
                       </w:pPr>
                       <w:r>
-                        <w:t>Game ending</w:t>
+                        <w:t>End of Game</w:t>
                       </w:r>
                     </w:p>
-                  </w:txbxContent>
-                </v:textbox>
-              </v:roundrect>
-            </w:pict>
-          </mc:Fallback>
-        </mc:AlternateContent>
-      </w:r>
-      <w:r>
-        <w:rPr>
-          <w:noProof/>
-        </w:rPr>
-        <mc:AlternateContent>
-          <mc:Choice Requires="wps">
-            <w:drawing>
-              <wp:anchor distT="0" distB="0" distL="114300" distR="114300" simplePos="0" relativeHeight="251665408" behindDoc="0" locked="0" layoutInCell="1" allowOverlap="1">
-                <wp:simplePos x="0" y="0"/>
-                <wp:positionH relativeFrom="column">
-                  <wp:posOffset>3072809</wp:posOffset>
-                </wp:positionH>
-                <wp:positionV relativeFrom="paragraph">
-                  <wp:posOffset>1239328</wp:posOffset>
-                </wp:positionV>
-                <wp:extent cx="2466754" cy="574158"/>
-                <wp:effectExtent l="0" t="0" r="10160" b="16510"/>
-                <wp:wrapNone/>
-                <wp:docPr id="9" name="Rectangle: Rounded Corners 9"/>
-                <wp:cNvGraphicFramePr/>
-                <a:graphic xmlns:a="http://schemas.openxmlformats.org/drawingml/2006/main">
-                  <a:graphicData uri="http://schemas.microsoft.com/office/word/2010/wordprocessingShape">
-                    <wps:wsp>
-                      <wps:cNvSpPr/>
-                      <wps:spPr>
-                        <a:xfrm>
-                          <a:off x="0" y="0"/>
-                          <a:ext cx="2466754" cy="574158"/>
-                        </a:xfrm>
-                        <a:prstGeom prst="roundRect">
-                          <a:avLst/>
-                        </a:prstGeom>
-                        <a:solidFill>
-                          <a:schemeClr val="accent2"/>
-                        </a:solidFill>
-                      </wps:spPr>
-                      <wps:style>
-                        <a:lnRef idx="2">
-                          <a:schemeClr val="accent1">
-                            <a:shade val="50000"/>
-                          </a:schemeClr>
-                        </a:lnRef>
-                        <a:fillRef idx="1">
-                          <a:schemeClr val="accent1"/>
-                        </a:fillRef>
-                        <a:effectRef idx="0">
-                          <a:schemeClr val="accent1"/>
-                        </a:effectRef>
-                        <a:fontRef idx="minor">
-                          <a:schemeClr val="lt1"/>
-                        </a:fontRef>
-                      </wps:style>
-                      <wps:txbx>
-                        <w:txbxContent>
-                          <w:p>
-                            <w:pPr>
-                              <w:jc w:val="center"/>
-                            </w:pPr>
-                            <w:r>
-                              <w:t>starting</w:t>
-                            </w:r>
-                          </w:p>
-                        </w:txbxContent>
-                      </wps:txbx>
-                      <wps:bodyPr rot="0" spcFirstLastPara="0" vertOverflow="overflow" horzOverflow="overflow" vert="horz" wrap="square" lIns="91440" tIns="45720" rIns="91440" bIns="45720" numCol="1" spcCol="0" rtlCol="0" fromWordArt="0" anchor="ctr" anchorCtr="0" forceAA="0" compatLnSpc="1">
-                        <a:prstTxWarp prst="textNoShape">
-                          <a:avLst/>
-                        </a:prstTxWarp>
-                        <a:noAutofit/>
-                      </wps:bodyPr>
-                    </wps:wsp>
-                  </a:graphicData>
-                </a:graphic>
-              </wp:anchor>
-            </w:drawing>
-          </mc:Choice>
-          <mc:Fallback>
-            <w:pict>
-              <v:roundrect id="Rectangle: Rounded Corners 9" o:spid="_x0000_s1034" style="position:absolute;margin-left:241.95pt;margin-top:97.6pt;width:194.25pt;height:45.2pt;z-index:251665408;visibility:visible;mso-wrap-style:square;mso-wrap-distance-left:9pt;mso-wrap-distance-top:0;mso-wrap-distance-right:9pt;mso-wrap-distance-bottom:0;mso-position-horizontal:absolute;mso-position-horizontal-relative:text;mso-position-vertical:absolute;mso-position-vertical-relative:text;v-text-anchor:middle" arcsize="10923f" o:gfxdata="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" fillcolor="#ed7d31 [3205]" strokecolor="#1f3763 [1604]" strokeweight="1pt">
-                <v:stroke joinstyle="miter"/>
-                <v:textbox>
-                  <w:txbxContent>
                     <w:p>
                       <w:pPr>
                         <w:jc w:val="center"/>
                       </w:pPr>
                       <w:r>
-                        <w:t>starting</w:t>
+                        <w:t>Josh</w:t>
                       </w:r>
                     </w:p>
                   </w:txbxContent>
@@ -1573,6 +1766,14 @@
                               <w:t>Shuffle discards</w:t>
                             </w:r>
                           </w:p>
+                          <w:p>
+                            <w:pPr>
+                              <w:jc w:val="center"/>
+                            </w:pPr>
+                            <w:r>
+                              <w:t>Ben</w:t>
+                            </w:r>
+                          </w:p>
                         </w:txbxContent>
                       </wps:txbx>
                       <wps:bodyPr rot="0" spcFirstLastPara="0" vertOverflow="overflow" horzOverflow="overflow" vert="horz" wrap="square" lIns="91440" tIns="45720" rIns="91440" bIns="45720" numCol="1" spcCol="0" rtlCol="0" fromWordArt="0" anchor="ctr" anchorCtr="0" forceAA="0" compatLnSpc="1">
@@ -1595,7 +1796,7 @@
           </mc:Choice>
           <mc:Fallback>
             <w:pict>
-              <v:roundrect id="Rectangle: Rounded Corners 8" o:spid="_x0000_s1035" style="position:absolute;margin-left:242.75pt;margin-top:177.95pt;width:185pt;height:60.3pt;rotation:180;flip:x y;z-index:251664384;visibility:visible;mso-wrap-style:square;mso-width-percent:0;mso-height-percent:0;mso-wrap-distance-left:9pt;mso-wrap-distance-top:0;mso-wrap-distance-right:9pt;mso-wrap-distance-bottom:0;mso-position-horizontal:absolute;mso-position-horizontal-relative:text;mso-position-vertical:absolute;mso-position-vertical-relative:text;mso-width-percent:0;mso-height-percent:0;mso-width-relative:margin;mso-height-relative:margin;v-text-anchor:middle" arcsize="10923f" o:gfxdata="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" fillcolor="#ed7d31 [3205]" strokecolor="#1f3763 [1604]" strokeweight="1pt">
+              <v:roundrect id="Rectangle: Rounded Corners 8" o:spid="_x0000_s1036" style="position:absolute;margin-left:242.75pt;margin-top:177.95pt;width:185pt;height:60.3pt;rotation:180;flip:x y;z-index:251664384;visibility:visible;mso-wrap-style:square;mso-width-percent:0;mso-height-percent:0;mso-wrap-distance-left:9pt;mso-wrap-distance-top:0;mso-wrap-distance-right:9pt;mso-wrap-distance-bottom:0;mso-position-horizontal:absolute;mso-position-horizontal-relative:text;mso-position-vertical:absolute;mso-position-vertical-relative:text;mso-width-percent:0;mso-height-percent:0;mso-width-relative:margin;mso-height-relative:margin;v-text-anchor:middle" arcsize="10923f" o:gfxdata="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" fillcolor="#ed7d31 [3205]" strokecolor="#1f3763 [1604]" strokeweight="1pt">
                 <v:stroke joinstyle="miter"/>
                 <v:textbox>
                   <w:txbxContent>
@@ -1607,98 +1808,12 @@
                         <w:t>Shuffle discards</w:t>
                       </w:r>
                     </w:p>
-                  </w:txbxContent>
-                </v:textbox>
-              </v:roundrect>
-            </w:pict>
-          </mc:Fallback>
-        </mc:AlternateContent>
-      </w:r>
-      <w:r>
-        <w:rPr>
-          <w:noProof/>
-        </w:rPr>
-        <mc:AlternateContent>
-          <mc:Choice Requires="wps">
-            <w:drawing>
-              <wp:anchor distT="0" distB="0" distL="114300" distR="114300" simplePos="0" relativeHeight="251659264" behindDoc="0" locked="0" layoutInCell="1" allowOverlap="1">
-                <wp:simplePos x="0" y="0"/>
-                <wp:positionH relativeFrom="column">
-                  <wp:posOffset>85060</wp:posOffset>
-                </wp:positionH>
-                <wp:positionV relativeFrom="paragraph">
-                  <wp:posOffset>303663</wp:posOffset>
-                </wp:positionV>
-                <wp:extent cx="1297173" cy="669851"/>
-                <wp:effectExtent l="0" t="0" r="17780" b="16510"/>
-                <wp:wrapNone/>
-                <wp:docPr id="2" name="Rectangle: Rounded Corners 2"/>
-                <wp:cNvGraphicFramePr/>
-                <a:graphic xmlns:a="http://schemas.openxmlformats.org/drawingml/2006/main">
-                  <a:graphicData uri="http://schemas.microsoft.com/office/word/2010/wordprocessingShape">
-                    <wps:wsp>
-                      <wps:cNvSpPr/>
-                      <wps:spPr>
-                        <a:xfrm>
-                          <a:off x="0" y="0"/>
-                          <a:ext cx="1297173" cy="669851"/>
-                        </a:xfrm>
-                        <a:prstGeom prst="roundRect">
-                          <a:avLst/>
-                        </a:prstGeom>
-                      </wps:spPr>
-                      <wps:style>
-                        <a:lnRef idx="2">
-                          <a:schemeClr val="accent1">
-                            <a:shade val="50000"/>
-                          </a:schemeClr>
-                        </a:lnRef>
-                        <a:fillRef idx="1">
-                          <a:schemeClr val="accent1"/>
-                        </a:fillRef>
-                        <a:effectRef idx="0">
-                          <a:schemeClr val="accent1"/>
-                        </a:effectRef>
-                        <a:fontRef idx="minor">
-                          <a:schemeClr val="lt1"/>
-                        </a:fontRef>
-                      </wps:style>
-                      <wps:txbx>
-                        <w:txbxContent>
-                          <w:p>
-                            <w:pPr>
-                              <w:jc w:val="center"/>
-                            </w:pPr>
-                            <w:r>
-                              <w:t>Middle square</w:t>
-                            </w:r>
-                          </w:p>
-                        </w:txbxContent>
-                      </wps:txbx>
-                      <wps:bodyPr rot="0" spcFirstLastPara="0" vertOverflow="overflow" horzOverflow="overflow" vert="horz" wrap="square" lIns="91440" tIns="45720" rIns="91440" bIns="45720" numCol="1" spcCol="0" rtlCol="0" fromWordArt="0" anchor="ctr" anchorCtr="0" forceAA="0" compatLnSpc="1">
-                        <a:prstTxWarp prst="textNoShape">
-                          <a:avLst/>
-                        </a:prstTxWarp>
-                        <a:noAutofit/>
-                      </wps:bodyPr>
-                    </wps:wsp>
-                  </a:graphicData>
-                </a:graphic>
-              </wp:anchor>
-            </w:drawing>
-          </mc:Choice>
-          <mc:Fallback>
-            <w:pict>
-              <v:roundrect id="Rectangle: Rounded Corners 2" o:spid="_x0000_s1036" style="position:absolute;margin-left:6.7pt;margin-top:23.9pt;width:102.15pt;height:52.75pt;z-index:251659264;visibility:visible;mso-wrap-style:square;mso-wrap-distance-left:9pt;mso-wrap-distance-top:0;mso-wrap-distance-right:9pt;mso-wrap-distance-bottom:0;mso-position-horizontal:absolute;mso-position-horizontal-relative:text;mso-position-vertical:absolute;mso-position-vertical-relative:text;v-text-anchor:middle" arcsize="10923f" o:gfxdata="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" fillcolor="#4472c4 [3204]" strokecolor="#1f3763 [1604]" strokeweight="1pt">
-                <v:stroke joinstyle="miter"/>
-                <v:textbox>
-                  <w:txbxContent>
                     <w:p>
                       <w:pPr>
                         <w:jc w:val="center"/>
                       </w:pPr>
                       <w:r>
-                        <w:t>Middle square</w:t>
+                        <w:t>Ben</w:t>
                       </w:r>
                     </w:p>
                   </w:txbxContent>
@@ -1708,6 +1823,17 @@
           </mc:Fallback>
         </mc:AlternateContent>
       </w:r>
+      <w:r>
+        <w:softHyphen/>
+      </w:r>
+      <w:r>
+        <w:softHyphen/>
+      </w:r>
+      <w:r>
+        <w:softHyphen/>
+      </w:r>
+      <w:bookmarkStart w:id="0" w:name="_GoBack"/>
+      <w:bookmarkEnd w:id="0"/>
     </w:p>
     <w:sectPr>
       <w:pgSz w:w="31680" w:h="31680" w:code="7"/>

</xml_diff>